<commit_message>
Fixed the finished homework
</commit_message>
<xml_diff>
--- a/Junior/Fall/ECON290/Chapter2_Questions.docx
+++ b/Junior/Fall/ECON290/Chapter2_Questions.docx
@@ -25,6 +25,9 @@
         <w:t>Commitment-</w:t>
       </w:r>
       <w:r>
+        <w:t xml:space="preserve"> Dedication to a given task</w:t>
+      </w:r>
+      <w:r>
         <w:br/>
       </w:r>
       <w:r>
@@ -32,6 +35,9 @@
         <w:t>Courage-</w:t>
       </w:r>
       <w:r>
+        <w:t xml:space="preserve"> Strength in the face of pain</w:t>
+      </w:r>
+      <w:r>
         <w:br/>
       </w:r>
       <w:r>
@@ -39,6 +45,9 @@
         <w:t>Leadership-</w:t>
       </w:r>
       <w:r>
+        <w:t xml:space="preserve"> Taking charge of a group of people and directing them to a common goal</w:t>
+      </w:r>
+      <w:r>
         <w:br/>
       </w:r>
       <w:r>
@@ -46,6 +55,9 @@
         <w:t>Opportunity Observation-</w:t>
       </w:r>
       <w:r>
+        <w:t xml:space="preserve"> Being able to see and take advantage of a chance</w:t>
+      </w:r>
+      <w:r>
         <w:br/>
       </w:r>
       <w:r>
@@ -53,6 +65,12 @@
         <w:t>Tolerance of Risk and Ambiguity-</w:t>
       </w:r>
       <w:r>
+        <w:t xml:space="preserve"> Being able </w:t>
+      </w:r>
+      <w:r>
+        <w:t>to accept risk and unknowns</w:t>
+      </w:r>
+      <w:r>
         <w:br/>
       </w:r>
       <w:r>
@@ -60,12 +78,59 @@
         <w:t>Creativity, Self-Reliance, and Adaptability-</w:t>
       </w:r>
       <w:r>
+        <w:t xml:space="preserve"> The ability to think out of the box and find alternative </w:t>
+      </w:r>
+      <w:r>
+        <w:tab/>
+      </w:r>
+      <w:r>
+        <w:tab/>
+      </w:r>
+      <w:r>
+        <w:tab/>
+      </w:r>
+      <w:r>
+        <w:tab/>
+      </w:r>
+      <w:r>
+        <w:tab/>
+      </w:r>
+      <w:r>
+        <w:tab/>
+        <w:t xml:space="preserve">    and innovative ways of handling a hurdle.</w:t>
+      </w:r>
+      <w:r>
         <w:br/>
       </w:r>
       <w:r>
         <w:tab/>
         <w:t>Motivation to Excel-</w:t>
       </w:r>
+      <w:r>
+        <w:t xml:space="preserve"> The </w:t>
+      </w:r>
+      <w:r>
+        <w:t xml:space="preserve">constant </w:t>
+      </w:r>
+      <w:r>
+        <w:t xml:space="preserve">urge to </w:t>
+      </w:r>
+      <w:r>
+        <w:t xml:space="preserve">do better than you currently have, strive to be the </w:t>
+      </w:r>
+      <w:r>
+        <w:tab/>
+      </w:r>
+      <w:r>
+        <w:tab/>
+      </w:r>
+      <w:r>
+        <w:tab/>
+      </w:r>
+      <w:r>
+        <w:tab/>
+        <w:t xml:space="preserve">        best</w:t>
+      </w:r>
     </w:p>
     <w:p>
       <w:r>
@@ -102,6 +167,41 @@
       <w:r>
         <w:t>People who are self motivated and like to lead, who are not afraid to step up and take control of a bad situation, and who aren't afraid to break some rules or take a risk would make the best entrepreneurs. Being an entrepreneur is anything but a cookie cutter position and lifestyle, it is wrought with challenges and obstacles. People who like to manage others by a set of rules and are afraid of change and risk would be the worst entrepreneurs. They would be better for running a well seated corporation, though even then the longevity of said person would be minimal as all progressive companies must accept change and risk to at least some degree.</w:t>
       </w:r>
+    </w:p>
+    <w:p>
+      <w:pPr>
+        <w:rPr>
+          <w:b/>
+        </w:rPr>
+      </w:pPr>
+    </w:p>
+    <w:p>
+      <w:pPr>
+        <w:rPr>
+          <w:b/>
+        </w:rPr>
+      </w:pPr>
+    </w:p>
+    <w:p>
+      <w:pPr>
+        <w:rPr>
+          <w:b/>
+        </w:rPr>
+      </w:pPr>
+    </w:p>
+    <w:p>
+      <w:pPr>
+        <w:rPr>
+          <w:b/>
+        </w:rPr>
+      </w:pPr>
+    </w:p>
+    <w:p>
+      <w:pPr>
+        <w:rPr>
+          <w:b/>
+        </w:rPr>
+      </w:pPr>
     </w:p>
     <w:p>
       <w:pPr>

</xml_diff>